<commit_message>
Nada de sesión y con error en pp
El error viene de que compartimos controlador con evento y detalle de
evento, por tanto en la página de eventos ya está pidiendo un evento
con id null ya que no se lo hemos dado.
</commit_message>
<xml_diff>
--- a/TESTING ENTREAMIGOS.docx
+++ b/TESTING ENTREAMIGOS.docx
@@ -24,6 +24,13 @@
       <w:r>
         <w:t>. Simile con gente</w:t>
       </w:r>
+    </w:p>
+    <w:p>
+      <w:r>
+        <w:t>-Cuando solicitas gente hace un request a amigos!!! Que obviamente falla porque no estas loguineado</w:t>
+      </w:r>
+      <w:bookmarkStart w:id="0" w:name="_GoBack"/>
+      <w:bookmarkEnd w:id="0"/>
     </w:p>
     <w:p>
       <w:r>
@@ -92,8 +99,6 @@
         </w:rPr>
         <w:t>)</w:t>
       </w:r>
-      <w:bookmarkStart w:id="0" w:name="_GoBack"/>
-      <w:bookmarkEnd w:id="0"/>
     </w:p>
     <w:p>
       <w:pPr>

</xml_diff>

<commit_message>
Filter by date acomplished
</commit_message>
<xml_diff>
--- a/TESTING ENTREAMIGOS.docx
+++ b/TESTING ENTREAMIGOS.docx
@@ -14,6 +14,9 @@
     <w:p/>
     <w:p>
       <w:r>
+        <w:rPr>
+          <w:highlight w:val="magenta"/>
+        </w:rPr>
         <w:t>-SESION!!! – puedes hacer eventos, participar, hacerte amigo etc sin loginearte.</w:t>
       </w:r>
     </w:p>
@@ -28,16 +31,19 @@
     <w:p>
       <w:r>
         <w:t>-Títulos a las páginas &lt;h1&gt;</w:t>
+      </w:r>
+    </w:p>
+    <w:p>
+      <w:r>
+        <w:t xml:space="preserve">-Añadir </w:t>
+      </w:r>
+      <w:r>
+        <w:t>un</w:t>
       </w:r>
       <w:bookmarkStart w:id="0" w:name="_GoBack"/>
       <w:bookmarkEnd w:id="0"/>
-    </w:p>
-    <w:p>
-      <w:r>
-        <w:t xml:space="preserve">-Añadir </w:t>
-      </w:r>
-      <w:r>
-        <w:t xml:space="preserve">una nueva </w:t>
+      <w:r>
+        <w:t xml:space="preserve">a nueva </w:t>
       </w:r>
       <w:r>
         <w:t>organización como amigo no funciona</w:t>

</xml_diff>

<commit_message>
Eventos gratis. En proceso con ciudad
</commit_message>
<xml_diff>
--- a/TESTING ENTREAMIGOS.docx
+++ b/TESTING ENTREAMIGOS.docx
@@ -27,23 +27,43 @@
       <w:r>
         <w:t>. Simile con gente</w:t>
       </w:r>
-    </w:p>
-    <w:p>
-      <w:r>
-        <w:t>-Títulos a las páginas &lt;h1&gt;</w:t>
-      </w:r>
-    </w:p>
-    <w:p>
-      <w:r>
-        <w:t xml:space="preserve">-Añadir </w:t>
-      </w:r>
-      <w:r>
-        <w:t>un</w:t>
+      <w:r>
+        <w:t>.</w:t>
+      </w:r>
+    </w:p>
+    <w:p>
+      <w:pPr>
+        <w:rPr>
+          <w:color w:val="FF6600"/>
+        </w:rPr>
+      </w:pPr>
+      <w:r>
+        <w:rPr>
+          <w:color w:val="FF6600"/>
+        </w:rPr>
+        <w:t>Es posible que sea algo como lo q pasaba en servicios. Probar a poner estructura that.events = ; return that.events     en controller.</w:t>
       </w:r>
       <w:bookmarkStart w:id="0" w:name="_GoBack"/>
       <w:bookmarkEnd w:id="0"/>
-      <w:r>
-        <w:t xml:space="preserve">a nueva </w:t>
+    </w:p>
+    <w:p>
+      <w:pPr>
+        <w:rPr>
+          <w:color w:val="FF6600"/>
+        </w:rPr>
+      </w:pPr>
+    </w:p>
+    <w:p>
+      <w:r>
+        <w:t>-Títulos a las páginas &lt;h1&gt;</w:t>
+      </w:r>
+    </w:p>
+    <w:p>
+      <w:r>
+        <w:t xml:space="preserve">-Añadir </w:t>
+      </w:r>
+      <w:r>
+        <w:t xml:space="preserve">una nueva </w:t>
       </w:r>
       <w:r>
         <w:t>organización como amigo no funciona</w:t>
@@ -382,6 +402,7 @@
         </w:numPr>
       </w:pPr>
       <w:r>
+        <w:lastRenderedPageBreak/>
         <w:t>LOGOUT</w:t>
       </w:r>
     </w:p>

</xml_diff>

<commit_message>
Filter person by mood
</commit_message>
<xml_diff>
--- a/TESTING ENTREAMIGOS.docx
+++ b/TESTING ENTREAMIGOS.docx
@@ -22,7 +22,13 @@
     </w:p>
     <w:p>
       <w:r>
-        <w:t>-El botón de página principal nunca da los eventos si has hecho algo util antes (buscar o pestañas)</w:t>
+        <w:t>-El botón de página principal nunca da</w:t>
+      </w:r>
+      <w:r>
+        <w:t xml:space="preserve"> los eventos si has hecho algo ú</w:t>
+      </w:r>
+      <w:r>
+        <w:t>til antes (buscar o pestañas)</w:t>
       </w:r>
       <w:r>
         <w:t>. Simile con gente</w:t>
@@ -41,10 +47,16 @@
         <w:rPr>
           <w:color w:val="FF6600"/>
         </w:rPr>
-        <w:t>Es posible que sea algo como lo q pasaba en servicios. Probar a poner estructura that.events = ; return that.events     en controller.</w:t>
+        <w:t>Es posible que sea algo como lo q pasaba en servicios. Probar a poner estruct</w:t>
       </w:r>
       <w:bookmarkStart w:id="0" w:name="_GoBack"/>
       <w:bookmarkEnd w:id="0"/>
+      <w:r>
+        <w:rPr>
+          <w:color w:val="FF6600"/>
+        </w:rPr>
+        <w:t>ura that.events = ; return that.events     en controller.</w:t>
+      </w:r>
     </w:p>
     <w:p>
       <w:pPr>

</xml_diff>